<commit_message>
Project configuration: Entity Framework, NUnit and Unity DI added. Also some basic services and app structure modifications;
</commit_message>
<xml_diff>
--- a/docs/FinancialManager - specyfikacja.docx
+++ b/docs/FinancialManager - specyfikacja.docx
@@ -81,154 +81,149 @@
         <w:ind w:left="360"/>
       </w:pPr>
       <w:r>
-        <w:t>Okresowe księgowan</w:t>
-      </w:r>
-      <w:r>
-        <w:t xml:space="preserve">ie stanu rachunku </w:t>
-      </w:r>
-      <w:r>
-        <w:t xml:space="preserve">dla zachowania historii </w:t>
-      </w:r>
-      <w:r>
-        <w:t>(uwzględnić fakt, że wprowadzone zmiany</w:t>
-      </w:r>
-      <w:r>
-        <w:t xml:space="preserve"> w wydatkach itd. będą wymagały przeliczenia </w:t>
-      </w:r>
-      <w:r>
-        <w:t xml:space="preserve">całej </w:t>
-      </w:r>
-      <w:r>
-        <w:t>kasy)</w:t>
-      </w:r>
-    </w:p>
-    <w:p>
-      <w:pPr>
-        <w:ind w:left="360"/>
-      </w:pPr>
-      <w:r>
-        <w:t xml:space="preserve">Wyświetlanie </w:t>
-      </w:r>
-      <w:r>
-        <w:t xml:space="preserve">istniejących </w:t>
-      </w:r>
-      <w:r>
-        <w:t>i d</w:t>
-      </w:r>
-      <w:r>
-        <w:t xml:space="preserve">odawanie </w:t>
-      </w:r>
-      <w:r>
-        <w:t xml:space="preserve">nowych </w:t>
-      </w:r>
-      <w:r>
-        <w:t>stałych przychodów</w:t>
-      </w:r>
-      <w:r>
-        <w:t xml:space="preserve"> z podziałem na kategorie</w:t>
-      </w:r>
-      <w:r>
-        <w:t>:</w:t>
-      </w:r>
-    </w:p>
-    <w:p>
-      <w:pPr>
-        <w:ind w:left="1080"/>
-      </w:pPr>
-      <w:r>
-        <w:t>Okres obowiązywania stałego przychodu</w:t>
-      </w:r>
-      <w:r>
-        <w:t xml:space="preserve"> (pamiętać o nie zazębianiu przychodów jednego rodzaju - np. wypłat od jednego pracodawcy)</w:t>
-      </w:r>
-    </w:p>
-    <w:p>
-      <w:pPr>
-        <w:ind w:left="1080"/>
-      </w:pPr>
-      <w:r>
-        <w:t>Data początku oraz c</w:t>
-      </w:r>
-      <w:r>
-        <w:t>zęstotliwość stałego przychodu</w:t>
-      </w:r>
-      <w:r>
-        <w:t xml:space="preserve"> (ew. data końca)</w:t>
-      </w:r>
-    </w:p>
-    <w:p>
-      <w:pPr>
-        <w:ind w:left="360"/>
-      </w:pPr>
-      <w:r>
-        <w:t>Wyświetlanie istniejących i dodawanie nowych jednorazowych zastrzyków gotówki (</w:t>
-      </w:r>
-      <w:r>
-        <w:t xml:space="preserve">włączając </w:t>
-      </w:r>
-      <w:r>
-        <w:t xml:space="preserve">przeliczanie </w:t>
-      </w:r>
-      <w:r>
-        <w:t xml:space="preserve">już istniejących </w:t>
-      </w:r>
-      <w:r>
-        <w:t>prognoz etc.)</w:t>
-      </w:r>
-      <w:r>
-        <w:t>:</w:t>
-      </w:r>
-    </w:p>
-    <w:p>
-      <w:pPr>
-        <w:ind w:left="1080"/>
-      </w:pPr>
-      <w:r>
-        <w:t>Data zastrzyku gotówki</w:t>
-      </w:r>
-    </w:p>
-    <w:p>
-      <w:pPr>
-        <w:ind w:left="360"/>
-      </w:pPr>
-      <w:r>
-        <w:t>Wyświetlanie istniejących i dodawanie nowych stałych wydatków z podziałem na kategorie</w:t>
-      </w:r>
-      <w:r>
-        <w:t xml:space="preserve"> (</w:t>
-      </w:r>
-      <w:r>
-        <w:t>kategorie mogą posiadać podkategorie (</w:t>
-      </w:r>
-      <w:r>
-        <w:rPr>
-          <w:b/>
-          <w:color w:val="FF0000"/>
-        </w:rPr>
-        <w:t>MAX 4 ZAGNIEŻDŻENIA!</w:t>
-      </w:r>
-      <w:r>
-        <w:rPr>
-          <w:b/>
-          <w:color w:val="FF0000"/>
-        </w:rPr>
-        <w:t>)</w:t>
-      </w:r>
-      <w:r>
-        <w:rPr>
-          <w:b/>
-          <w:color w:val="FF0000"/>
-        </w:rPr>
-        <w:t>:</w:t>
+        <w:t xml:space="preserve">Możliwość wyboru daty początku i daty końca interesującego nas okresu rozliczeniowego domyślnie niech będzie to miesiąc od 1. Do 1., ale niech </w:t>
+      </w:r>
+      <w:proofErr w:type="spellStart"/>
+      <w:r>
+        <w:t>user</w:t>
+      </w:r>
+      <w:proofErr w:type="spellEnd"/>
+      <w:r>
+        <w:t xml:space="preserve"> może sobie zdefiniować np. okres 20-dniowy…</w:t>
       </w:r>
       <w:bookmarkStart w:id="0" w:name="_GoBack"/>
       <w:bookmarkEnd w:id="0"/>
     </w:p>
     <w:p>
       <w:pPr>
+        <w:ind w:left="360"/>
+      </w:pPr>
+      <w:r>
+        <w:t>Okresowe księgowan</w:t>
+      </w:r>
+      <w:r>
+        <w:t xml:space="preserve">ie stanu rachunku </w:t>
+      </w:r>
+      <w:r>
+        <w:t xml:space="preserve">dla zachowania historii </w:t>
+      </w:r>
+      <w:r>
+        <w:t>(uwzględnić fakt, że wprowadzone zmiany</w:t>
+      </w:r>
+      <w:r>
+        <w:t xml:space="preserve"> w wydatkach itd. będą wymagały przeliczenia </w:t>
+      </w:r>
+      <w:r>
+        <w:t xml:space="preserve">całej </w:t>
+      </w:r>
+      <w:r>
+        <w:t>kasy)</w:t>
+      </w:r>
+    </w:p>
+    <w:p>
+      <w:pPr>
+        <w:ind w:left="360"/>
+      </w:pPr>
+      <w:r>
+        <w:t xml:space="preserve">Wyświetlanie </w:t>
+      </w:r>
+      <w:r>
+        <w:t xml:space="preserve">istniejących </w:t>
+      </w:r>
+      <w:r>
+        <w:t>i d</w:t>
+      </w:r>
+      <w:r>
+        <w:t xml:space="preserve">odawanie </w:t>
+      </w:r>
+      <w:r>
+        <w:t xml:space="preserve">nowych </w:t>
+      </w:r>
+      <w:r>
+        <w:t>stałych przychodów</w:t>
+      </w:r>
+      <w:r>
+        <w:t xml:space="preserve"> z podziałem na kategorie</w:t>
+      </w:r>
+      <w:r>
+        <w:t>:</w:t>
+      </w:r>
+    </w:p>
+    <w:p>
+      <w:pPr>
         <w:ind w:left="1080"/>
       </w:pPr>
       <w:r>
+        <w:t>Okres obowiązywania stałego przychodu</w:t>
+      </w:r>
+      <w:r>
+        <w:t xml:space="preserve"> (pamiętać o nie zazębianiu przychodów jednego rodzaju - np. wypłat od jednego pracodawcy)</w:t>
+      </w:r>
+    </w:p>
+    <w:p>
+      <w:pPr>
+        <w:ind w:left="1080"/>
+      </w:pPr>
+      <w:r>
+        <w:t>Data początku oraz c</w:t>
+      </w:r>
+      <w:r>
+        <w:t>zęstotliwość stałego przychodu</w:t>
+      </w:r>
+      <w:r>
+        <w:t xml:space="preserve"> (ew. data końca)</w:t>
+      </w:r>
+    </w:p>
+    <w:p>
+      <w:pPr>
+        <w:ind w:left="360"/>
+      </w:pPr>
+      <w:r>
+        <w:t>Wyświetlanie istniejących i dodawanie nowych jednorazowych zastrzyków gotówki (</w:t>
+      </w:r>
+      <w:r>
+        <w:t xml:space="preserve">włączając </w:t>
+      </w:r>
+      <w:r>
+        <w:t xml:space="preserve">przeliczanie </w:t>
+      </w:r>
+      <w:r>
+        <w:t xml:space="preserve">już istniejących </w:t>
+      </w:r>
+      <w:r>
+        <w:t>prognoz etc.)</w:t>
+      </w:r>
+      <w:r>
+        <w:t>:</w:t>
+      </w:r>
+    </w:p>
+    <w:p>
+      <w:pPr>
+        <w:ind w:left="1080"/>
+      </w:pPr>
+      <w:r>
+        <w:t>Data zastrzyku gotówki</w:t>
+      </w:r>
+    </w:p>
+    <w:p>
+      <w:pPr>
+        <w:ind w:left="360"/>
+      </w:pPr>
+      <w:r>
+        <w:t>Wyświetlanie istniejących i dodawanie nowych stałych wydatków z podziałem na kategorie</w:t>
+      </w:r>
+      <w:r>
+        <w:t xml:space="preserve"> (na razie na sztywno opłaty za mieszkanie, jedzenie, dojazdy do pracy)</w:t>
+      </w:r>
+      <w:r>
+        <w:t>:</w:t>
+      </w:r>
+    </w:p>
+    <w:p>
+      <w:pPr>
+        <w:ind w:left="1080"/>
+      </w:pPr>
+      <w:r>
         <w:t>Okres obowiązywania stałego wydatku (pamiętać o nie zazębianiu wydatków jednego rodzaju - np. opłat za mieszkanie)</w:t>
       </w:r>
     </w:p>
@@ -249,6 +244,76 @@
       </w:pPr>
       <w:r>
         <w:t>Możliwość wybrania zaplanowanego wydatku i momentu, w którym użytkownik chce zapewnić sobie uzbieranie na niego itd.</w:t>
+      </w:r>
+      <w:r>
+        <w:t>:</w:t>
+      </w:r>
+    </w:p>
+    <w:p>
+      <w:pPr>
+        <w:ind w:left="360"/>
+      </w:pPr>
+      <w:r>
+        <w:tab/>
+        <w:t>Kontrola przebiegu oszczędzania:</w:t>
+      </w:r>
+    </w:p>
+    <w:p>
+      <w:pPr>
+        <w:ind w:left="360"/>
+      </w:pPr>
+      <w:r>
+        <w:tab/>
+      </w:r>
+      <w:r>
+        <w:tab/>
+        <w:t>Automatyczne obliczenia kwot w poszczególnych miesiącach/dniach/latach.</w:t>
+      </w:r>
+    </w:p>
+    <w:p>
+      <w:pPr>
+        <w:ind w:left="360"/>
+      </w:pPr>
+      <w:r>
+        <w:lastRenderedPageBreak/>
+        <w:tab/>
+      </w:r>
+      <w:r>
+        <w:tab/>
+      </w:r>
+      <w:r>
+        <w:tab/>
+        <w:t>Wybór metody: obciążenie procentowe każdego miesiąca lub takie, które zapewni wyrównanie pozostałych w każdym miesiącu pieniędzy.</w:t>
+      </w:r>
+      <w:r>
+        <w:t xml:space="preserve"> </w:t>
+      </w:r>
+    </w:p>
+    <w:p>
+      <w:pPr>
+        <w:ind w:left="360"/>
+      </w:pPr>
+      <w:r>
+        <w:tab/>
+      </w:r>
+      <w:r>
+        <w:tab/>
+      </w:r>
+      <w:r>
+        <w:tab/>
+        <w:t>Możliwość podjęcia decyzji czy użytkownik chce pomijać miesiące z ujemnym saldem czy pogłębiać dług</w:t>
+      </w:r>
+    </w:p>
+    <w:p>
+      <w:pPr>
+        <w:ind w:left="360"/>
+      </w:pPr>
+      <w:r>
+        <w:tab/>
+      </w:r>
+      <w:r>
+        <w:tab/>
+        <w:t xml:space="preserve"> </w:t>
       </w:r>
     </w:p>
     <w:p>
@@ -308,8 +373,10 @@
         </w:numPr>
       </w:pPr>
       <w:r>
-        <w:lastRenderedPageBreak/>
-        <w:t>Obliczenia</w:t>
+        <w:t>Analizy: o</w:t>
+      </w:r>
+      <w:r>
+        <w:t>bliczenia</w:t>
       </w:r>
       <w:r>
         <w:t xml:space="preserve"> i inne</w:t>
@@ -562,13 +629,32 @@
         <w:rPr>
           <w:b/>
         </w:rPr>
-        <w:t>Które wydatki uda mi się zabezpieczyć w terminie, a które nie, jeżeli będę odkładał określoną kwotę?</w:t>
+        <w:lastRenderedPageBreak/>
+        <w:t>Które wydatki uda mi się zabezpieczyć w terminie, a które nie, jeżeli będę odkładał określoną kwotę</w:t>
+      </w:r>
+      <w:r>
+        <w:rPr>
+          <w:b/>
+        </w:rPr>
+        <w:t xml:space="preserve"> lub procent swoich oszczędności</w:t>
+      </w:r>
+      <w:r>
+        <w:rPr>
+          <w:b/>
+        </w:rPr>
+        <w:t>?</w:t>
       </w:r>
       <w:r>
         <w:rPr>
           <w:b/>
         </w:rPr>
         <w:t xml:space="preserve"> Ile mi braknie, albo ile zostanie?</w:t>
+      </w:r>
+      <w:r>
+        <w:rPr>
+          <w:b/>
+        </w:rPr>
+        <w:t xml:space="preserve"> Umożliwić uwzględnienie pominięcia miesięcy z ujemnym saldem.</w:t>
       </w:r>
     </w:p>
     <w:p>
@@ -726,7 +812,6 @@
         <w:rPr>
           <w:b/>
         </w:rPr>
-        <w:lastRenderedPageBreak/>
         <w:t>Stan aktualny i historia</w:t>
       </w:r>
       <w:r>
@@ -1100,6 +1185,7 @@
         <w:rPr>
           <w:b/>
         </w:rPr>
+        <w:lastRenderedPageBreak/>
         <w:t>Soft</w:t>
       </w:r>
       <w:proofErr w:type="spellEnd"/>
@@ -1382,315 +1468,315 @@
         <w:rPr>
           <w:b/>
         </w:rPr>
+        <w:t xml:space="preserve">Aplikacja powinna po upłynięciu kolejnego terminu spłaty zapytać </w:t>
+      </w:r>
+      <w:proofErr w:type="spellStart"/>
+      <w:r>
+        <w:rPr>
+          <w:b/>
+        </w:rPr>
+        <w:t>usera</w:t>
+      </w:r>
+      <w:proofErr w:type="spellEnd"/>
+      <w:r>
+        <w:rPr>
+          <w:b/>
+        </w:rPr>
+        <w:t xml:space="preserve"> ile z tego zostało w tym okresie spłacone (jeśli użytkownik wpisał to wcześniej to powinna się upewnić że właśnie taka kwota się zgadza)</w:t>
+      </w:r>
+    </w:p>
+    <w:p>
+      <w:pPr>
+        <w:rPr>
+          <w:b/>
+        </w:rPr>
+      </w:pPr>
+      <w:r>
+        <w:rPr>
+          <w:b/>
+        </w:rPr>
+        <w:t xml:space="preserve">Jeżeli użytkownik chce coś wprowadzić, ale </w:t>
+      </w:r>
+      <w:proofErr w:type="spellStart"/>
+      <w:r>
+        <w:rPr>
+          <w:b/>
+        </w:rPr>
+        <w:t>appka</w:t>
+      </w:r>
+      <w:proofErr w:type="spellEnd"/>
+      <w:r>
+        <w:rPr>
+          <w:b/>
+        </w:rPr>
+        <w:t xml:space="preserve"> widzi, że go na to nie stać to budżet powinien być ujemny i za każdym dodaniem czegoś takiego musi ostrzegać </w:t>
+      </w:r>
+      <w:proofErr w:type="spellStart"/>
+      <w:r>
+        <w:rPr>
+          <w:b/>
+        </w:rPr>
+        <w:t>usera</w:t>
+      </w:r>
+      <w:proofErr w:type="spellEnd"/>
+      <w:r>
+        <w:rPr>
+          <w:b/>
+        </w:rPr>
+        <w:t xml:space="preserve">, że go na to nie stać w wyznaczonym terminie i proponować mu wybór </w:t>
+      </w:r>
+      <w:proofErr w:type="spellStart"/>
+      <w:r>
+        <w:rPr>
+          <w:b/>
+        </w:rPr>
+        <w:t>wybór</w:t>
+      </w:r>
+      <w:proofErr w:type="spellEnd"/>
+      <w:r>
+        <w:rPr>
+          <w:b/>
+        </w:rPr>
+        <w:t xml:space="preserve"> przedłużenia spłaty do jednej z opcji (wybór czy równo w miesiącach i czy Hard, </w:t>
+      </w:r>
+      <w:proofErr w:type="spellStart"/>
+      <w:r>
+        <w:rPr>
+          <w:b/>
+        </w:rPr>
+        <w:t>Soft</w:t>
+      </w:r>
+      <w:proofErr w:type="spellEnd"/>
+      <w:r>
+        <w:rPr>
+          <w:b/>
+        </w:rPr>
+        <w:t xml:space="preserve">, </w:t>
+      </w:r>
+      <w:r>
+        <w:rPr>
+          <w:b/>
+        </w:rPr>
+        <w:t xml:space="preserve">czy </w:t>
+      </w:r>
+      <w:proofErr w:type="spellStart"/>
+      <w:r>
+        <w:rPr>
+          <w:b/>
+        </w:rPr>
+        <w:t>Custom</w:t>
+      </w:r>
+      <w:proofErr w:type="spellEnd"/>
+      <w:r>
+        <w:rPr>
+          <w:b/>
+        </w:rPr>
+        <w:t xml:space="preserve">) </w:t>
+      </w:r>
+      <w:r>
+        <w:rPr>
+          <w:b/>
+        </w:rPr>
+        <w:t>- powinna wyświetlać kilka możliwości (np. wydłużenie o miesiąc, dwa, trzy itd., aż do momentu, w którym stwierdzi, że użytkownika na to stać)</w:t>
+      </w:r>
+    </w:p>
+    <w:p>
+      <w:pPr>
+        <w:rPr>
+          <w:b/>
+        </w:rPr>
+      </w:pPr>
+      <w:r>
+        <w:rPr>
+          <w:b/>
+        </w:rPr>
+        <w:t xml:space="preserve">W bazie danych dobrze byłoby przechowywać obliczony przewidywany stan konta np. na początku każdego miesiąca, żeby nie trzeba było </w:t>
+      </w:r>
+      <w:r>
+        <w:rPr>
+          <w:b/>
+        </w:rPr>
+        <w:t>za każdą zmianą liczyć wszystkiego od samego początku aplikacji, tylko od danego miesiąca.</w:t>
+      </w:r>
+      <w:r>
+        <w:rPr>
+          <w:b/>
+        </w:rPr>
+        <w:t xml:space="preserve"> Pamiętać o tym, żeby po każdej zmianie przeliczać od danego momentu stan wszystkich miesięcy w przód.</w:t>
+      </w:r>
+    </w:p>
+    <w:p>
+      <w:pPr>
+        <w:rPr>
+          <w:b/>
+        </w:rPr>
+      </w:pPr>
+      <w:r>
+        <w:rPr>
+          <w:b/>
+        </w:rPr>
+        <w:t>Limit na ilość lat w przód w przewidywaniach? Inaczej będzie problem jak ktoś zaplanuje coś na 40 lat. Ewentualnie ustawić przeliczanie najbliższych, przykładowo, 3 lat, a możliwość przeliczenia reszty umożliwić użytkownikowi na żądanie.</w:t>
+      </w:r>
+      <w:r>
+        <w:rPr>
+          <w:b/>
+        </w:rPr>
+        <w:t xml:space="preserve"> Testy wydajnościowe?</w:t>
+      </w:r>
+    </w:p>
+    <w:p>
+      <w:pPr>
+        <w:rPr>
+          <w:b/>
+        </w:rPr>
+      </w:pPr>
+      <w:r>
+        <w:rPr>
+          <w:b/>
+        </w:rPr>
+        <w:t>Raty muszą być p</w:t>
+      </w:r>
+      <w:r>
+        <w:rPr>
+          <w:b/>
+        </w:rPr>
+        <w:t>rzechowywane w postaci w</w:t>
+      </w:r>
+      <w:r>
+        <w:rPr>
+          <w:b/>
+        </w:rPr>
+        <w:t>artości w walucie.</w:t>
+      </w:r>
+    </w:p>
+    <w:p>
+      <w:pPr>
+        <w:rPr>
+          <w:b/>
+        </w:rPr>
+      </w:pPr>
+      <w:r>
+        <w:rPr>
+          <w:b/>
+        </w:rPr>
+        <w:t>Pamiętać o indeksach na bazie</w:t>
+      </w:r>
+      <w:r>
+        <w:rPr>
+          <w:b/>
+        </w:rPr>
+        <w:t xml:space="preserve"> i</w:t>
+      </w:r>
+      <w:r>
+        <w:rPr>
+          <w:b/>
+        </w:rPr>
+        <w:t xml:space="preserve"> oznaczeniu rat jako spłaconych.</w:t>
+      </w:r>
+    </w:p>
+    <w:p>
+      <w:pPr>
+        <w:rPr>
+          <w:b/>
+        </w:rPr>
+      </w:pPr>
+      <w:r>
+        <w:rPr>
+          <w:b/>
+        </w:rPr>
+        <w:t xml:space="preserve">Windows Phone - </w:t>
+      </w:r>
+      <w:proofErr w:type="spellStart"/>
+      <w:r>
+        <w:rPr>
+          <w:b/>
+        </w:rPr>
+        <w:t>Compiled</w:t>
+      </w:r>
+      <w:proofErr w:type="spellEnd"/>
+      <w:r>
+        <w:rPr>
+          <w:b/>
+        </w:rPr>
+        <w:t xml:space="preserve"> </w:t>
+      </w:r>
+      <w:proofErr w:type="spellStart"/>
+      <w:r>
+        <w:rPr>
+          <w:b/>
+        </w:rPr>
+        <w:t>queries</w:t>
+      </w:r>
+      <w:proofErr w:type="spellEnd"/>
+      <w:r>
+        <w:rPr>
+          <w:b/>
+        </w:rPr>
+        <w:t xml:space="preserve"> </w:t>
+      </w:r>
+      <w:r>
+        <w:rPr>
+          <w:b/>
+        </w:rPr>
+        <w:t xml:space="preserve">zamiast LINQ </w:t>
+      </w:r>
+      <w:r>
+        <w:rPr>
+          <w:b/>
+        </w:rPr>
+        <w:t xml:space="preserve">do często powtarzających się zapytań dla </w:t>
+      </w:r>
+      <w:r>
+        <w:rPr>
+          <w:b/>
+        </w:rPr>
+        <w:t xml:space="preserve">poprawienia </w:t>
+      </w:r>
+      <w:r>
+        <w:rPr>
+          <w:b/>
+        </w:rPr>
+        <w:t>wydajności.</w:t>
+      </w:r>
+    </w:p>
+    <w:p>
+      <w:pPr>
+        <w:rPr>
+          <w:b/>
+        </w:rPr>
+      </w:pPr>
+      <w:r>
+        <w:rPr>
+          <w:b/>
+        </w:rPr>
+        <w:t xml:space="preserve">Stan aplikacji przechowywać gdzieś w pamięci, żeby tego nie przeliczać przy każdym odpalaniu </w:t>
+      </w:r>
+      <w:proofErr w:type="spellStart"/>
+      <w:r>
+        <w:rPr>
+          <w:b/>
+        </w:rPr>
+        <w:t>appki</w:t>
+      </w:r>
+      <w:proofErr w:type="spellEnd"/>
+      <w:r>
+        <w:rPr>
+          <w:b/>
+        </w:rPr>
+        <w:t xml:space="preserve">. </w:t>
+      </w:r>
+    </w:p>
+    <w:p>
+      <w:pPr>
+        <w:rPr>
+          <w:b/>
+        </w:rPr>
+      </w:pPr>
+      <w:r>
+        <w:rPr>
+          <w:b/>
+        </w:rPr>
         <w:lastRenderedPageBreak/>
-        <w:t xml:space="preserve">Aplikacja powinna po upłynięciu kolejnego terminu spłaty zapytać </w:t>
-      </w:r>
-      <w:proofErr w:type="spellStart"/>
-      <w:r>
-        <w:rPr>
-          <w:b/>
-        </w:rPr>
-        <w:t>usera</w:t>
-      </w:r>
-      <w:proofErr w:type="spellEnd"/>
-      <w:r>
-        <w:rPr>
-          <w:b/>
-        </w:rPr>
-        <w:t xml:space="preserve"> ile z tego zostało w tym okresie spłacone (jeśli użytkownik wpisał to wcześniej to powinna się upewnić że właśnie taka kwota się zgadza)</w:t>
-      </w:r>
-    </w:p>
-    <w:p>
-      <w:pPr>
-        <w:rPr>
-          <w:b/>
-        </w:rPr>
-      </w:pPr>
-      <w:r>
-        <w:rPr>
-          <w:b/>
-        </w:rPr>
-        <w:t xml:space="preserve">Jeżeli użytkownik chce coś wprowadzić, ale </w:t>
-      </w:r>
-      <w:proofErr w:type="spellStart"/>
-      <w:r>
-        <w:rPr>
-          <w:b/>
-        </w:rPr>
-        <w:t>appka</w:t>
-      </w:r>
-      <w:proofErr w:type="spellEnd"/>
-      <w:r>
-        <w:rPr>
-          <w:b/>
-        </w:rPr>
-        <w:t xml:space="preserve"> widzi, że go na to nie stać to budżet powinien być ujemny i za każdym dodaniem czegoś takiego musi ostrzegać </w:t>
-      </w:r>
-      <w:proofErr w:type="spellStart"/>
-      <w:r>
-        <w:rPr>
-          <w:b/>
-        </w:rPr>
-        <w:t>usera</w:t>
-      </w:r>
-      <w:proofErr w:type="spellEnd"/>
-      <w:r>
-        <w:rPr>
-          <w:b/>
-        </w:rPr>
-        <w:t xml:space="preserve">, że go na to nie stać w wyznaczonym terminie i proponować mu wybór </w:t>
-      </w:r>
-      <w:proofErr w:type="spellStart"/>
-      <w:r>
-        <w:rPr>
-          <w:b/>
-        </w:rPr>
-        <w:t>wybór</w:t>
-      </w:r>
-      <w:proofErr w:type="spellEnd"/>
-      <w:r>
-        <w:rPr>
-          <w:b/>
-        </w:rPr>
-        <w:t xml:space="preserve"> przedłużenia spłaty do jednej z opcji (wybór czy równo w miesiącach i czy Hard, </w:t>
-      </w:r>
-      <w:proofErr w:type="spellStart"/>
-      <w:r>
-        <w:rPr>
-          <w:b/>
-        </w:rPr>
-        <w:t>Soft</w:t>
-      </w:r>
-      <w:proofErr w:type="spellEnd"/>
-      <w:r>
-        <w:rPr>
-          <w:b/>
-        </w:rPr>
-        <w:t xml:space="preserve">, </w:t>
-      </w:r>
-      <w:r>
-        <w:rPr>
-          <w:b/>
-        </w:rPr>
-        <w:t xml:space="preserve">czy </w:t>
-      </w:r>
-      <w:proofErr w:type="spellStart"/>
-      <w:r>
-        <w:rPr>
-          <w:b/>
-        </w:rPr>
-        <w:t>Custom</w:t>
-      </w:r>
-      <w:proofErr w:type="spellEnd"/>
-      <w:r>
-        <w:rPr>
-          <w:b/>
-        </w:rPr>
-        <w:t xml:space="preserve">) </w:t>
-      </w:r>
-      <w:r>
-        <w:rPr>
-          <w:b/>
-        </w:rPr>
-        <w:t>- powinna wyświetlać kilka możliwości (np. wydłużenie o miesiąc, dwa, trzy itd., aż do momentu, w którym stwierdzi, że użytkownika na to stać)</w:t>
-      </w:r>
-    </w:p>
-    <w:p>
-      <w:pPr>
-        <w:rPr>
-          <w:b/>
-        </w:rPr>
-      </w:pPr>
-      <w:r>
-        <w:rPr>
-          <w:b/>
-        </w:rPr>
-        <w:t xml:space="preserve">W bazie danych dobrze byłoby przechowywać obliczony przewidywany stan konta np. na początku każdego miesiąca, żeby nie trzeba było </w:t>
-      </w:r>
-      <w:r>
-        <w:rPr>
-          <w:b/>
-        </w:rPr>
-        <w:t>za każdą zmianą liczyć wszystkiego od samego początku aplikacji, tylko od danego miesiąca.</w:t>
-      </w:r>
-      <w:r>
-        <w:rPr>
-          <w:b/>
-        </w:rPr>
-        <w:t xml:space="preserve"> Pamiętać o tym, żeby po każdej zmianie przeliczać od danego momentu stan wszystkich miesięcy w przód.</w:t>
-      </w:r>
-    </w:p>
-    <w:p>
-      <w:pPr>
-        <w:rPr>
-          <w:b/>
-        </w:rPr>
-      </w:pPr>
-      <w:r>
-        <w:rPr>
-          <w:b/>
-        </w:rPr>
-        <w:t>Limit na ilość lat w przód w przewidywaniach? Inaczej będzie problem jak ktoś zaplanuje coś na 40 lat. Ewentualnie ustawić przeliczanie najbliższych, przykładowo, 3 lat, a możliwość przeliczenia reszty umożliwić użytkownikowi na żądanie.</w:t>
-      </w:r>
-      <w:r>
-        <w:rPr>
-          <w:b/>
-        </w:rPr>
-        <w:t xml:space="preserve"> Testy wydajnościowe?</w:t>
-      </w:r>
-    </w:p>
-    <w:p>
-      <w:pPr>
-        <w:rPr>
-          <w:b/>
-        </w:rPr>
-      </w:pPr>
-      <w:r>
-        <w:rPr>
-          <w:b/>
-        </w:rPr>
-        <w:t>Raty muszą być p</w:t>
-      </w:r>
-      <w:r>
-        <w:rPr>
-          <w:b/>
-        </w:rPr>
-        <w:t>rzechowywane w postaci w</w:t>
-      </w:r>
-      <w:r>
-        <w:rPr>
-          <w:b/>
-        </w:rPr>
-        <w:t>artości w walucie.</w:t>
-      </w:r>
-    </w:p>
-    <w:p>
-      <w:pPr>
-        <w:rPr>
-          <w:b/>
-        </w:rPr>
-      </w:pPr>
-      <w:r>
-        <w:rPr>
-          <w:b/>
-        </w:rPr>
-        <w:t>Pamiętać o indeksach na bazie</w:t>
-      </w:r>
-      <w:r>
-        <w:rPr>
-          <w:b/>
-        </w:rPr>
-        <w:t xml:space="preserve"> i</w:t>
-      </w:r>
-      <w:r>
-        <w:rPr>
-          <w:b/>
-        </w:rPr>
-        <w:t xml:space="preserve"> oznaczeniu rat jako spłaconych.</w:t>
-      </w:r>
-    </w:p>
-    <w:p>
-      <w:pPr>
-        <w:rPr>
-          <w:b/>
-        </w:rPr>
-      </w:pPr>
-      <w:r>
-        <w:rPr>
-          <w:b/>
-        </w:rPr>
-        <w:t xml:space="preserve">Windows Phone - </w:t>
-      </w:r>
-      <w:proofErr w:type="spellStart"/>
-      <w:r>
-        <w:rPr>
-          <w:b/>
-        </w:rPr>
-        <w:t>Compiled</w:t>
-      </w:r>
-      <w:proofErr w:type="spellEnd"/>
-      <w:r>
-        <w:rPr>
-          <w:b/>
-        </w:rPr>
-        <w:t xml:space="preserve"> </w:t>
-      </w:r>
-      <w:proofErr w:type="spellStart"/>
-      <w:r>
-        <w:rPr>
-          <w:b/>
-        </w:rPr>
-        <w:t>queries</w:t>
-      </w:r>
-      <w:proofErr w:type="spellEnd"/>
-      <w:r>
-        <w:rPr>
-          <w:b/>
-        </w:rPr>
-        <w:t xml:space="preserve"> </w:t>
-      </w:r>
-      <w:r>
-        <w:rPr>
-          <w:b/>
-        </w:rPr>
-        <w:t xml:space="preserve">zamiast LINQ </w:t>
-      </w:r>
-      <w:r>
-        <w:rPr>
-          <w:b/>
-        </w:rPr>
-        <w:t xml:space="preserve">do często powtarzających się zapytań dla </w:t>
-      </w:r>
-      <w:r>
-        <w:rPr>
-          <w:b/>
-        </w:rPr>
-        <w:t xml:space="preserve">poprawienia </w:t>
-      </w:r>
-      <w:r>
-        <w:rPr>
-          <w:b/>
-        </w:rPr>
-        <w:t>wydajności.</w:t>
-      </w:r>
-    </w:p>
-    <w:p>
-      <w:pPr>
-        <w:rPr>
-          <w:b/>
-        </w:rPr>
-      </w:pPr>
-      <w:r>
-        <w:rPr>
-          <w:b/>
-        </w:rPr>
-        <w:t xml:space="preserve">Stan aplikacji przechowywać gdzieś w pamięci, żeby tego nie przeliczać przy każdym odpalaniu </w:t>
-      </w:r>
-      <w:proofErr w:type="spellStart"/>
-      <w:r>
-        <w:rPr>
-          <w:b/>
-        </w:rPr>
-        <w:t>appki</w:t>
-      </w:r>
-      <w:proofErr w:type="spellEnd"/>
-      <w:r>
-        <w:rPr>
-          <w:b/>
-        </w:rPr>
-        <w:t xml:space="preserve">. </w:t>
-      </w:r>
-    </w:p>
-    <w:p>
-      <w:pPr>
-        <w:rPr>
-          <w:b/>
-        </w:rPr>
-      </w:pPr>
-      <w:r>
-        <w:rPr>
-          <w:b/>
-        </w:rPr>
         <w:t xml:space="preserve">Transfer kasy między kontami (również transfer wydatków/przychodów). Do tego możliwość podziału </w:t>
       </w:r>
       <w:r>
@@ -1810,7 +1896,6 @@
         </w:numPr>
       </w:pPr>
       <w:r>
-        <w:lastRenderedPageBreak/>
         <w:t>Widoki w aplikacj</w:t>
       </w:r>
       <w:r>
@@ -2125,6 +2210,7 @@
         </w:numPr>
       </w:pPr>
       <w:r>
+        <w:lastRenderedPageBreak/>
         <w:t xml:space="preserve">Część </w:t>
       </w:r>
       <w:r>
@@ -2420,7 +2506,6 @@
         </w:numPr>
       </w:pPr>
       <w:r>
-        <w:lastRenderedPageBreak/>
         <w:t xml:space="preserve">Przesuwanie ekranu w boki </w:t>
       </w:r>
       <w:r>
@@ -2745,6 +2830,7 @@
         <w:pStyle w:val="Nagwek2"/>
       </w:pPr>
       <w:r>
+        <w:lastRenderedPageBreak/>
         <w:t>Ekran wyświetlania przychodów/wydatków</w:t>
       </w:r>
     </w:p>
@@ -2983,7 +3069,6 @@
         </w:numPr>
       </w:pPr>
       <w:r>
-        <w:lastRenderedPageBreak/>
         <w:t xml:space="preserve">Kwota, </w:t>
       </w:r>
     </w:p>
@@ -3214,7 +3299,11 @@
         </w:numPr>
       </w:pPr>
       <w:r>
-        <w:t>Button zatwierdzający wprowadzone dane - po kliknięciu wyświetlamy Ekran szczegółów konta z listą miesięcy, ich obecnym stanem na czerwono lub zielono i w nawiasie kwotami, jakie zostały w danym miesiącu doliczone w wyniku powstania nowego wydatku</w:t>
+        <w:t xml:space="preserve">Button zatwierdzający wprowadzone dane - po kliknięciu wyświetlamy Ekran szczegółów konta z listą miesięcy, ich obecnym stanem na czerwono lub zielono i w </w:t>
+      </w:r>
+      <w:r>
+        <w:lastRenderedPageBreak/>
+        <w:t>nawiasie kwotami, jakie zostały w danym miesiącu doliczone w wyniku powstania nowego wydatku</w:t>
       </w:r>
       <w:r>
         <w:t xml:space="preserve"> - zastanowić się nad jakąś możliwością </w:t>
@@ -3390,7 +3479,6 @@
       </w:pPr>
       <w:proofErr w:type="spellStart"/>
       <w:r>
-        <w:lastRenderedPageBreak/>
         <w:t>Checkbox</w:t>
       </w:r>
       <w:proofErr w:type="spellEnd"/>

</xml_diff>